<commit_message>
najam vozila i transakcija
ispravljen odnos
</commit_message>
<xml_diff>
--- a/projektni_zadatak_tim2_tvrtka_za_najam_automobila.docx
+++ b/projektni_zadatak_tim2_tvrtka_za_najam_automobila.docx
@@ -6444,7 +6444,13 @@
               <w:rPr>
                 <w:szCs w:val="24"/>
               </w:rPr>
-              <w:t>One-to-One</w:t>
+              <w:t>One-to-</w:t>
+            </w:r>
+            <w:r>
+              <w:rPr>
+                <w:szCs w:val="24"/>
+              </w:rPr>
+              <w:t>Many</w:t>
             </w:r>
           </w:p>
         </w:tc>
@@ -6469,7 +6475,37 @@
               <w:rPr>
                 <w:szCs w:val="24"/>
               </w:rPr>
-              <w:t>Jedan najam vozila je jedna transakcija. Jedna transakcija predstavlja jedan najam vozila.</w:t>
+              <w:t xml:space="preserve">Jedan najam vozila </w:t>
+            </w:r>
+            <w:r>
+              <w:rPr>
+                <w:szCs w:val="24"/>
+              </w:rPr>
+              <w:t xml:space="preserve">pripada jednoj </w:t>
+            </w:r>
+            <w:r>
+              <w:rPr>
+                <w:szCs w:val="24"/>
+              </w:rPr>
+              <w:t>transakcij</w:t>
+            </w:r>
+            <w:r>
+              <w:rPr>
+                <w:szCs w:val="24"/>
+              </w:rPr>
+              <w:t>i</w:t>
+            </w:r>
+            <w:r>
+              <w:rPr>
+                <w:szCs w:val="24"/>
+              </w:rPr>
+              <w:t xml:space="preserve">. Jedna transakcija </w:t>
+            </w:r>
+            <w:r>
+              <w:rPr>
+                <w:szCs w:val="24"/>
+              </w:rPr>
+              <w:t>može obuhvaćati više najmova vozila.</w:t>
             </w:r>
           </w:p>
         </w:tc>

</xml_diff>